<commit_message>
chuan bi giao dien admin
</commit_message>
<xml_diff>
--- a/HD.docx
+++ b/HD.docx
@@ -55,6 +55,36 @@
       <w:r>
         <w:t>3. Tạo mối quan hệ</w:t>
       </w:r>
+    </w:p>
+    <w:tbl>
+      <w:tblPr>
+        <w:tblStyle w:val="TableGrid"/>
+        <w:tblW w:w="0" w:type="auto"/>
+        <w:tblLook w:val="04A0" w:firstRow="1" w:lastRow="0" w:firstColumn="1" w:lastColumn="0" w:noHBand="0" w:noVBand="1"/>
+      </w:tblPr>
+      <w:tblGrid>
+        <w:gridCol w:w="9350"/>
+      </w:tblGrid>
+      <w:tr>
+        <w:tc>
+          <w:tcPr>
+            <w:tcW w:w="9350" w:type="dxa"/>
+          </w:tcPr>
+          <w:p>
+            <w:r>
+              <w:t>hasMany</w:t>
+            </w:r>
+          </w:p>
+          <w:p>
+            <w:r>
+              <w:t>belongTo</w:t>
+            </w:r>
+          </w:p>
+        </w:tc>
+      </w:tr>
+    </w:tbl>
+    <w:p/>
+    <w:p>
       <w:bookmarkStart w:id="0" w:name="_GoBack"/>
       <w:bookmarkEnd w:id="0"/>
     </w:p>

</xml_diff>

<commit_message>
Them du lieu cate
</commit_message>
<xml_diff>
--- a/HD.docx
+++ b/HD.docx
@@ -85,9 +85,23 @@
     </w:tbl>
     <w:p/>
     <w:p>
+      <w:r>
+        <w:t>4.Tạo controller</w:t>
+      </w:r>
+    </w:p>
+    <w:p>
+      <w:r>
+        <w:t>php artisan make:controller Name_Table</w:t>
+      </w:r>
+    </w:p>
+    <w:p>
       <w:bookmarkStart w:id="0" w:name="_GoBack"/>
       <w:bookmarkEnd w:id="0"/>
+      <w:r>
+        <w:t xml:space="preserve"> </w:t>
+      </w:r>
     </w:p>
+    <w:p/>
     <w:sectPr>
       <w:pgSz w:w="12240" w:h="15840"/>
       <w:pgMar w:top="1440" w:right="1440" w:bottom="1440" w:left="1440" w:header="720" w:footer="720" w:gutter="0"/>

</xml_diff>

<commit_message>
Hien thong bao them the loai thanh cong
</commit_message>
<xml_diff>
--- a/HD.docx
+++ b/HD.docx
@@ -95,12 +95,366 @@
       </w:r>
     </w:p>
     <w:p>
-      <w:bookmarkStart w:id="0" w:name="_GoBack"/>
-      <w:bookmarkEnd w:id="0"/>
       <w:r>
         <w:t xml:space="preserve"> </w:t>
       </w:r>
     </w:p>
+    <w:tbl>
+      <w:tblPr>
+        <w:tblStyle w:val="TableGrid"/>
+        <w:tblW w:w="0" w:type="auto"/>
+        <w:tblLook w:val="04A0" w:firstRow="1" w:lastRow="0" w:firstColumn="1" w:lastColumn="0" w:noHBand="0" w:noVBand="1"/>
+      </w:tblPr>
+      <w:tblGrid>
+        <w:gridCol w:w="9350"/>
+      </w:tblGrid>
+      <w:tr>
+        <w:tc>
+          <w:tcPr>
+            <w:tcW w:w="9350" w:type="dxa"/>
+          </w:tcPr>
+          <w:p>
+            <w:r>
+              <w:t>public function getAdd() {</w:t>
+            </w:r>
+          </w:p>
+          <w:p>
+            <w:r>
+              <w:t xml:space="preserve">    </w:t>
+            </w:r>
+            <w:r>
+              <w:tab/>
+              <w:t>return view('admin.cate.add');</w:t>
+            </w:r>
+          </w:p>
+          <w:p>
+            <w:r>
+              <w:t xml:space="preserve">    }</w:t>
+            </w:r>
+          </w:p>
+          <w:p/>
+          <w:p>
+            <w:r>
+              <w:t xml:space="preserve">    public function postAdd(CateRequest $request) {</w:t>
+            </w:r>
+          </w:p>
+          <w:p>
+            <w:r>
+              <w:t xml:space="preserve">    </w:t>
+            </w:r>
+            <w:r>
+              <w:tab/>
+            </w:r>
+            <w:r>
+              <w:tab/>
+              <w:t>$cate = new Cate;</w:t>
+            </w:r>
+          </w:p>
+          <w:p>
+            <w:r>
+              <w:t xml:space="preserve">    </w:t>
+            </w:r>
+            <w:r>
+              <w:tab/>
+            </w:r>
+            <w:r>
+              <w:tab/>
+              <w:t xml:space="preserve">$cate-&gt;name </w:t>
+            </w:r>
+            <w:r>
+              <w:tab/>
+            </w:r>
+            <w:r>
+              <w:tab/>
+            </w:r>
+            <w:r>
+              <w:tab/>
+            </w:r>
+            <w:r>
+              <w:tab/>
+              <w:t>= $request-&gt;txtCateName;</w:t>
+            </w:r>
+          </w:p>
+          <w:p>
+            <w:r>
+              <w:t xml:space="preserve">    </w:t>
+            </w:r>
+            <w:r>
+              <w:tab/>
+            </w:r>
+            <w:r>
+              <w:tab/>
+              <w:t xml:space="preserve">$cate-&gt;alias </w:t>
+            </w:r>
+            <w:r>
+              <w:tab/>
+            </w:r>
+            <w:r>
+              <w:tab/>
+            </w:r>
+            <w:r>
+              <w:tab/>
+            </w:r>
+            <w:r>
+              <w:tab/>
+              <w:t>= $request-&gt;txtCateName;</w:t>
+            </w:r>
+          </w:p>
+          <w:p>
+            <w:r>
+              <w:t xml:space="preserve">    </w:t>
+            </w:r>
+            <w:r>
+              <w:tab/>
+            </w:r>
+            <w:r>
+              <w:tab/>
+              <w:t xml:space="preserve">$cate-&gt;order </w:t>
+            </w:r>
+            <w:r>
+              <w:tab/>
+            </w:r>
+            <w:r>
+              <w:tab/>
+            </w:r>
+            <w:r>
+              <w:tab/>
+            </w:r>
+            <w:r>
+              <w:tab/>
+              <w:t>= $request-&gt;txtOrder;</w:t>
+            </w:r>
+          </w:p>
+          <w:p>
+            <w:r>
+              <w:t xml:space="preserve">    </w:t>
+            </w:r>
+            <w:r>
+              <w:tab/>
+            </w:r>
+            <w:r>
+              <w:tab/>
+              <w:t xml:space="preserve">$cate-&gt;parent_id </w:t>
+            </w:r>
+            <w:r>
+              <w:tab/>
+            </w:r>
+            <w:r>
+              <w:tab/>
+              <w:t>= 1;</w:t>
+            </w:r>
+          </w:p>
+          <w:p>
+            <w:r>
+              <w:t xml:space="preserve">    </w:t>
+            </w:r>
+            <w:r>
+              <w:tab/>
+            </w:r>
+            <w:r>
+              <w:tab/>
+              <w:t xml:space="preserve">$cate-&gt;keywords </w:t>
+            </w:r>
+            <w:r>
+              <w:tab/>
+            </w:r>
+            <w:r>
+              <w:tab/>
+              <w:t>= $request-&gt;txtKeywords;</w:t>
+            </w:r>
+          </w:p>
+          <w:p>
+            <w:r>
+              <w:t xml:space="preserve">    </w:t>
+            </w:r>
+            <w:r>
+              <w:tab/>
+            </w:r>
+            <w:r>
+              <w:tab/>
+              <w:t xml:space="preserve">$cate-&gt;description </w:t>
+            </w:r>
+            <w:r>
+              <w:tab/>
+              <w:t>= $request-&gt;txtDescription;</w:t>
+            </w:r>
+          </w:p>
+          <w:p>
+            <w:r>
+              <w:t xml:space="preserve">    </w:t>
+            </w:r>
+            <w:r>
+              <w:tab/>
+            </w:r>
+            <w:r>
+              <w:tab/>
+              <w:t>$cate-&gt;save();</w:t>
+            </w:r>
+          </w:p>
+          <w:p>
+            <w:pPr>
+              <w:rPr>
+                <w:color w:val="FF0000"/>
+              </w:rPr>
+            </w:pPr>
+            <w:r>
+              <w:t xml:space="preserve">    </w:t>
+            </w:r>
+            <w:r>
+              <w:tab/>
+            </w:r>
+            <w:r>
+              <w:tab/>
+              <w:t>return redirect()-&gt;route('admin.cate.list')-&gt;</w:t>
+            </w:r>
+            <w:r>
+              <w:rPr>
+                <w:color w:val="FF0000"/>
+              </w:rPr>
+              <w:t>with(['level_message'=&gt;'success' ,'flash_message'=&gt;'Success']);</w:t>
+            </w:r>
+          </w:p>
+          <w:p>
+            <w:r>
+              <w:t xml:space="preserve">    }</w:t>
+            </w:r>
+          </w:p>
+          <w:p/>
+          <w:p>
+            <w:r>
+              <w:t xml:space="preserve">    public function getList() {</w:t>
+            </w:r>
+          </w:p>
+          <w:p>
+            <w:r>
+              <w:t xml:space="preserve">    </w:t>
+            </w:r>
+            <w:r>
+              <w:tab/>
+              <w:t>return view('admin.cate.list');</w:t>
+            </w:r>
+            <w:bookmarkStart w:id="0" w:name="_GoBack"/>
+            <w:bookmarkEnd w:id="0"/>
+          </w:p>
+          <w:p>
+            <w:r>
+              <w:t xml:space="preserve">    }</w:t>
+            </w:r>
+          </w:p>
+        </w:tc>
+      </w:tr>
+    </w:tbl>
+    <w:p/>
+    <w:p>
+      <w:r>
+        <w:t>Hiển thị thông báo thêm thành công</w:t>
+      </w:r>
+    </w:p>
+    <w:tbl>
+      <w:tblPr>
+        <w:tblStyle w:val="TableGrid"/>
+        <w:tblW w:w="0" w:type="auto"/>
+        <w:tblLook w:val="04A0" w:firstRow="1" w:lastRow="0" w:firstColumn="1" w:lastColumn="0" w:noHBand="0" w:noVBand="1"/>
+      </w:tblPr>
+      <w:tblGrid>
+        <w:gridCol w:w="9350"/>
+      </w:tblGrid>
+      <w:tr>
+        <w:tc>
+          <w:tcPr>
+            <w:tcW w:w="9350" w:type="dxa"/>
+          </w:tcPr>
+          <w:p>
+            <w:pPr>
+              <w:rPr>
+                <w:color w:val="FF0000"/>
+              </w:rPr>
+            </w:pPr>
+            <w:r>
+              <w:rPr>
+                <w:color w:val="FF0000"/>
+              </w:rPr>
+              <w:t>&lt;div class="col-lg-12"&gt;</w:t>
+            </w:r>
+          </w:p>
+          <w:p>
+            <w:pPr>
+              <w:rPr>
+                <w:color w:val="FF0000"/>
+              </w:rPr>
+            </w:pPr>
+            <w:r>
+              <w:rPr>
+                <w:color w:val="FF0000"/>
+              </w:rPr>
+              <w:t xml:space="preserve">                        @if (Session::has('flash_message'))</w:t>
+            </w:r>
+          </w:p>
+          <w:p>
+            <w:pPr>
+              <w:rPr>
+                <w:color w:val="FF0000"/>
+              </w:rPr>
+            </w:pPr>
+            <w:r>
+              <w:rPr>
+                <w:color w:val="FF0000"/>
+              </w:rPr>
+              <w:t xml:space="preserve">                            &lt;div class="alert alert-{!! Session::get('level_message') !!}"&gt;</w:t>
+            </w:r>
+          </w:p>
+          <w:p>
+            <w:pPr>
+              <w:rPr>
+                <w:color w:val="FF0000"/>
+              </w:rPr>
+            </w:pPr>
+            <w:r>
+              <w:rPr>
+                <w:color w:val="FF0000"/>
+              </w:rPr>
+              <w:t xml:space="preserve">                                {!! Session::get('flash_message') !!}</w:t>
+            </w:r>
+          </w:p>
+          <w:p>
+            <w:pPr>
+              <w:rPr>
+                <w:color w:val="FF0000"/>
+              </w:rPr>
+            </w:pPr>
+            <w:r>
+              <w:rPr>
+                <w:color w:val="FF0000"/>
+              </w:rPr>
+              <w:t xml:space="preserve">                            &lt;/div&gt;</w:t>
+            </w:r>
+          </w:p>
+          <w:p>
+            <w:pPr>
+              <w:rPr>
+                <w:color w:val="FF0000"/>
+              </w:rPr>
+            </w:pPr>
+            <w:r>
+              <w:rPr>
+                <w:color w:val="FF0000"/>
+              </w:rPr>
+              <w:lastRenderedPageBreak/>
+              <w:t xml:space="preserve">                        @endif</w:t>
+            </w:r>
+          </w:p>
+          <w:p>
+            <w:r>
+              <w:rPr>
+                <w:color w:val="FF0000"/>
+              </w:rPr>
+              <w:t xml:space="preserve">                    &lt;/div&gt;</w:t>
+            </w:r>
+          </w:p>
+        </w:tc>
+      </w:tr>
+    </w:tbl>
+    <w:p/>
     <w:p/>
     <w:sectPr>
       <w:pgSz w:w="12240" w:h="15840"/>

</xml_diff>

<commit_message>
tạo chuỗi không dấu
</commit_message>
<xml_diff>
--- a/HD.docx
+++ b/HD.docx
@@ -333,8 +333,6 @@
               <w:tab/>
               <w:t>return view('admin.cate.list');</w:t>
             </w:r>
-            <w:bookmarkStart w:id="0" w:name="_GoBack"/>
-            <w:bookmarkEnd w:id="0"/>
           </w:p>
           <w:p>
             <w:r>
@@ -455,6 +453,710 @@
       </w:tr>
     </w:tbl>
     <w:p/>
+    <w:p>
+      <w:r>
+        <w:t>Chuỗi ko dấu</w:t>
+      </w:r>
+    </w:p>
+    <w:p>
+      <w:r>
+        <w:t>Tạo file sau trong folder app/…</w:t>
+      </w:r>
+    </w:p>
+    <w:tbl>
+      <w:tblPr>
+        <w:tblStyle w:val="TableGrid"/>
+        <w:tblW w:w="0" w:type="auto"/>
+        <w:tblLook w:val="04A0" w:firstRow="1" w:lastRow="0" w:firstColumn="1" w:lastColumn="0" w:noHBand="0" w:noVBand="1"/>
+      </w:tblPr>
+      <w:tblGrid>
+        <w:gridCol w:w="9350"/>
+      </w:tblGrid>
+      <w:tr>
+        <w:tc>
+          <w:tcPr>
+            <w:tcW w:w="9350" w:type="dxa"/>
+          </w:tcPr>
+          <w:p>
+            <w:r>
+              <w:t>&lt;?php</w:t>
+            </w:r>
+          </w:p>
+          <w:p/>
+          <w:p>
+            <w:r>
+              <w:t>// Mở composer.json</w:t>
+            </w:r>
+          </w:p>
+          <w:p>
+            <w:r>
+              <w:t>// Thêm vào trong "autoload" chuỗi sau</w:t>
+            </w:r>
+          </w:p>
+          <w:p>
+            <w:r>
+              <w:t>// "files": [</w:t>
+            </w:r>
+          </w:p>
+          <w:p>
+            <w:r>
+              <w:t>//         "app/function/function.php"</w:t>
+            </w:r>
+          </w:p>
+          <w:p>
+            <w:r>
+              <w:t>// ]</w:t>
+            </w:r>
+          </w:p>
+          <w:p/>
+          <w:p>
+            <w:r>
+              <w:t>// Chạy cmd : composer  dumpautoload</w:t>
+            </w:r>
+          </w:p>
+          <w:p/>
+          <w:p>
+            <w:r>
+              <w:t>function changeTitle($str,$strSymbol='-',$case=MB_CASE_LOWER){// MB_CASE_UPPER / MB_CASE_TITLE / MB_CASE_LOWER</w:t>
+            </w:r>
+          </w:p>
+          <w:p>
+            <w:r>
+              <w:tab/>
+              <w:t>$str=trim($str);</w:t>
+            </w:r>
+          </w:p>
+          <w:p>
+            <w:r>
+              <w:tab/>
+              <w:t>if ($str=="") return "";</w:t>
+            </w:r>
+          </w:p>
+          <w:p>
+            <w:r>
+              <w:tab/>
+              <w:t>$str =str_replace('"','',$str);</w:t>
+            </w:r>
+          </w:p>
+          <w:p>
+            <w:r>
+              <w:tab/>
+              <w:t>$str =str_replace("'",'',$str);</w:t>
+            </w:r>
+          </w:p>
+          <w:p>
+            <w:r>
+              <w:tab/>
+              <w:t>$str = stripUnicode($str);</w:t>
+            </w:r>
+          </w:p>
+          <w:p>
+            <w:r>
+              <w:tab/>
+              <w:t>$str = mb_convert_case($str,$case,'utf-8');</w:t>
+            </w:r>
+          </w:p>
+          <w:p>
+            <w:r>
+              <w:tab/>
+              <w:t>$str = preg_replace('/[\W|_]+/',$strSymbol,$str);</w:t>
+            </w:r>
+          </w:p>
+          <w:p>
+            <w:r>
+              <w:tab/>
+              <w:t>return $str;</w:t>
+            </w:r>
+          </w:p>
+          <w:p>
+            <w:r>
+              <w:t>}</w:t>
+            </w:r>
+          </w:p>
+          <w:p/>
+          <w:p>
+            <w:r>
+              <w:t>function stripUnicode($str){</w:t>
+            </w:r>
+          </w:p>
+          <w:p>
+            <w:r>
+              <w:tab/>
+              <w:t>if(!$str) return '';</w:t>
+            </w:r>
+          </w:p>
+          <w:p>
+            <w:r>
+              <w:tab/>
+              <w:t>//$str = str_replace($a, $b, $str);</w:t>
+            </w:r>
+          </w:p>
+          <w:p>
+            <w:r>
+              <w:tab/>
+              <w:t>$unicode = array(</w:t>
+            </w:r>
+          </w:p>
+          <w:p>
+            <w:r>
+              <w:tab/>
+            </w:r>
+            <w:r>
+              <w:tab/>
+              <w:t>'a'=&gt;'á|à|ả|ã|ạ|ă|ắ|ằ|ẳ|ẵ|ặ|â|ấ|ầ|ẩ|ẫ|ậ|å|ä|æ|ā|ą|ǻ|ǎ',</w:t>
+            </w:r>
+          </w:p>
+          <w:p>
+            <w:r>
+              <w:tab/>
+            </w:r>
+            <w:r>
+              <w:tab/>
+              <w:t>'A'=&gt;'Á|À|Ả|Ã|Ạ|Ă|Ắ|Ằ|Ẳ|Ẵ|Ặ|Â|Ấ|Ầ|Ẩ|Ẫ|Ậ|Å|Ä|Æ|Ā|Ą|Ǻ|Ǎ',</w:t>
+            </w:r>
+          </w:p>
+          <w:p>
+            <w:r>
+              <w:tab/>
+            </w:r>
+            <w:r>
+              <w:tab/>
+              <w:t>'ae'=&gt;'ǽ',</w:t>
+            </w:r>
+          </w:p>
+          <w:p>
+            <w:r>
+              <w:tab/>
+            </w:r>
+            <w:r>
+              <w:tab/>
+              <w:t>'AE'=&gt;'Ǽ',</w:t>
+            </w:r>
+          </w:p>
+          <w:p>
+            <w:r>
+              <w:tab/>
+            </w:r>
+            <w:r>
+              <w:tab/>
+              <w:t>'c'=&gt;'ć|ç|ĉ|ċ|č',</w:t>
+            </w:r>
+          </w:p>
+          <w:p>
+            <w:r>
+              <w:tab/>
+            </w:r>
+            <w:r>
+              <w:tab/>
+              <w:t>'C'=&gt;'Ć|Ĉ|Ĉ|Ċ|Č',</w:t>
+            </w:r>
+          </w:p>
+          <w:p>
+            <w:r>
+              <w:tab/>
+            </w:r>
+            <w:r>
+              <w:tab/>
+              <w:t>'d'=&gt;'đ|ď',</w:t>
+            </w:r>
+          </w:p>
+          <w:p>
+            <w:r>
+              <w:tab/>
+            </w:r>
+            <w:r>
+              <w:tab/>
+              <w:t>'D'=&gt;'Đ|Ď',</w:t>
+            </w:r>
+          </w:p>
+          <w:p>
+            <w:r>
+              <w:tab/>
+            </w:r>
+            <w:r>
+              <w:tab/>
+              <w:t>'e'=&gt;'é|è|ẻ|ẽ|ẹ|ê|ế|ề|ể|ễ|ệ|ë|ē|ĕ|ę|ė',</w:t>
+            </w:r>
+          </w:p>
+          <w:p>
+            <w:r>
+              <w:tab/>
+            </w:r>
+            <w:r>
+              <w:tab/>
+              <w:t>'E'=&gt;'É|È|Ẻ|Ẽ|Ẹ|Ê|Ế|Ề|Ể|Ễ|Ệ|Ë|Ē|Ĕ|Ę|Ė',</w:t>
+            </w:r>
+          </w:p>
+          <w:p>
+            <w:r>
+              <w:tab/>
+            </w:r>
+            <w:r>
+              <w:tab/>
+              <w:t>'f'=&gt;'ƒ',</w:t>
+            </w:r>
+          </w:p>
+          <w:p>
+            <w:r>
+              <w:tab/>
+            </w:r>
+            <w:r>
+              <w:tab/>
+              <w:t>'F'=&gt;'',</w:t>
+            </w:r>
+          </w:p>
+          <w:p>
+            <w:r>
+              <w:tab/>
+            </w:r>
+            <w:r>
+              <w:tab/>
+              <w:t>'g'=&gt;'ĝ|ğ|ġ|ģ',</w:t>
+            </w:r>
+          </w:p>
+          <w:p>
+            <w:r>
+              <w:tab/>
+            </w:r>
+            <w:r>
+              <w:tab/>
+              <w:t>'G'=&gt;'Ĝ|Ğ|Ġ|Ģ',</w:t>
+            </w:r>
+          </w:p>
+          <w:p>
+            <w:r>
+              <w:tab/>
+            </w:r>
+            <w:r>
+              <w:tab/>
+              <w:t>'h'=&gt;'ĥ|ħ',</w:t>
+            </w:r>
+          </w:p>
+          <w:p>
+            <w:r>
+              <w:lastRenderedPageBreak/>
+              <w:tab/>
+            </w:r>
+            <w:r>
+              <w:tab/>
+              <w:t>'H'=&gt;'Ĥ|Ħ',</w:t>
+            </w:r>
+          </w:p>
+          <w:p>
+            <w:r>
+              <w:tab/>
+            </w:r>
+            <w:r>
+              <w:tab/>
+              <w:t>'i'=&gt;'í|ì|ỉ|ĩ|ị|î|ï|ī|ĭ|ǐ|į|ı',</w:t>
+            </w:r>
+            <w:r>
+              <w:tab/>
+              <w:t xml:space="preserve">  </w:t>
+            </w:r>
+          </w:p>
+          <w:p>
+            <w:r>
+              <w:tab/>
+            </w:r>
+            <w:r>
+              <w:tab/>
+              <w:t>'I'=&gt;'Í|Ì|Ỉ|Ĩ|Ị|Î|Ï|Ī|Ĭ|Ǐ|Į|İ',</w:t>
+            </w:r>
+          </w:p>
+          <w:p>
+            <w:r>
+              <w:tab/>
+            </w:r>
+            <w:r>
+              <w:tab/>
+              <w:t>'ij'=&gt;'ĳ',</w:t>
+            </w:r>
+            <w:r>
+              <w:tab/>
+              <w:t xml:space="preserve">  </w:t>
+            </w:r>
+          </w:p>
+          <w:p>
+            <w:r>
+              <w:tab/>
+            </w:r>
+            <w:r>
+              <w:tab/>
+              <w:t>'IJ'=&gt;'Ĳ',</w:t>
+            </w:r>
+          </w:p>
+          <w:p>
+            <w:r>
+              <w:tab/>
+            </w:r>
+            <w:r>
+              <w:tab/>
+              <w:t>'j'=&gt;'ĵ',</w:t>
+            </w:r>
+            <w:r>
+              <w:tab/>
+              <w:t xml:space="preserve">  </w:t>
+            </w:r>
+          </w:p>
+          <w:p>
+            <w:r>
+              <w:tab/>
+            </w:r>
+            <w:r>
+              <w:tab/>
+              <w:t>'J'=&gt;'Ĵ',</w:t>
+            </w:r>
+          </w:p>
+          <w:p>
+            <w:r>
+              <w:tab/>
+            </w:r>
+            <w:r>
+              <w:tab/>
+              <w:t>'k'=&gt;'ķ',</w:t>
+            </w:r>
+            <w:r>
+              <w:tab/>
+              <w:t xml:space="preserve">  </w:t>
+            </w:r>
+          </w:p>
+          <w:p>
+            <w:r>
+              <w:tab/>
+            </w:r>
+            <w:r>
+              <w:tab/>
+              <w:t>'K'=&gt;'Ķ',</w:t>
+            </w:r>
+          </w:p>
+          <w:p>
+            <w:r>
+              <w:tab/>
+            </w:r>
+            <w:r>
+              <w:tab/>
+              <w:t>'l'=&gt;'ĺ|ļ|ľ|ŀ|ł',</w:t>
+            </w:r>
+            <w:r>
+              <w:tab/>
+              <w:t xml:space="preserve">  </w:t>
+            </w:r>
+          </w:p>
+          <w:p>
+            <w:r>
+              <w:tab/>
+            </w:r>
+            <w:r>
+              <w:tab/>
+              <w:t>'L'=&gt;'Ĺ|Ļ|Ľ|Ŀ|Ł',</w:t>
+            </w:r>
+          </w:p>
+          <w:p>
+            <w:r>
+              <w:tab/>
+            </w:r>
+            <w:r>
+              <w:tab/>
+              <w:t>'o'=&gt;'ó|ò|ỏ|õ|ọ|ô|ố|ồ|ổ|ỗ|ộ|ơ|ớ|ờ|ở|ỡ|ợ|ö|ø|ǿ|ǒ|ō|ŏ|ő',</w:t>
+            </w:r>
+          </w:p>
+          <w:p>
+            <w:r>
+              <w:tab/>
+            </w:r>
+            <w:r>
+              <w:tab/>
+              <w:t>'O'=&gt;'Ó|Ò|Ỏ|Õ|Ọ|Ô|Ố|Ồ|Ổ|Ỗ|Ộ|Ơ|Ớ|Ờ|Ở|Ỡ|Ợ|Ö|Ø|Ǿ|Ǒ|Ō|Ŏ|Ő',</w:t>
+            </w:r>
+          </w:p>
+          <w:p>
+            <w:r>
+              <w:tab/>
+            </w:r>
+            <w:r>
+              <w:tab/>
+              <w:t>'Oe'=&gt;'œ',</w:t>
+            </w:r>
+          </w:p>
+          <w:p>
+            <w:r>
+              <w:tab/>
+            </w:r>
+            <w:r>
+              <w:tab/>
+              <w:t>'OE'=&gt;'Œ',</w:t>
+            </w:r>
+          </w:p>
+          <w:p>
+            <w:r>
+              <w:tab/>
+            </w:r>
+            <w:r>
+              <w:tab/>
+              <w:t>'n'=&gt;'ñ|ń|ņ|ň|ŉ',</w:t>
+            </w:r>
+          </w:p>
+          <w:p>
+            <w:r>
+              <w:tab/>
+            </w:r>
+            <w:r>
+              <w:tab/>
+              <w:t>'N'=&gt;'Ñ|Ń|Ņ|Ň',</w:t>
+            </w:r>
+          </w:p>
+          <w:p>
+            <w:r>
+              <w:tab/>
+            </w:r>
+            <w:r>
+              <w:tab/>
+              <w:t>'u'=&gt;'ú|ù|ủ|ũ|ụ|ư|ứ|ừ|ử|ữ|ự|û|ū|ŭ|ü|ů|ű|ų|ǔ|ǖ|ǘ|ǚ|ǜ',</w:t>
+            </w:r>
+          </w:p>
+          <w:p>
+            <w:r>
+              <w:tab/>
+            </w:r>
+            <w:r>
+              <w:tab/>
+              <w:t>'U'=&gt;'Ú|Ù|Ủ|Ũ|Ụ|Ư|Ứ|Ừ|Ử|Ữ|Ự|Û|Ū|Ŭ|Ü|Ů|Ű|Ų|Ǔ|Ǖ|Ǘ|Ǚ|Ǜ',</w:t>
+            </w:r>
+          </w:p>
+          <w:p>
+            <w:r>
+              <w:tab/>
+            </w:r>
+            <w:r>
+              <w:tab/>
+              <w:t>'s'=&gt;'ŕ|ŗ|ř',</w:t>
+            </w:r>
+          </w:p>
+          <w:p>
+            <w:r>
+              <w:tab/>
+            </w:r>
+            <w:r>
+              <w:tab/>
+              <w:t>'R'=&gt;'Ŕ|Ŗ|Ř',</w:t>
+            </w:r>
+          </w:p>
+          <w:p>
+            <w:r>
+              <w:tab/>
+            </w:r>
+            <w:r>
+              <w:tab/>
+              <w:t>'s'=&gt;'ß|ſ|ś|ŝ|ş|š',</w:t>
+            </w:r>
+          </w:p>
+          <w:p>
+            <w:r>
+              <w:tab/>
+            </w:r>
+            <w:r>
+              <w:tab/>
+              <w:t>'S'=&gt;'Ś|Ŝ|Ş|Š',</w:t>
+            </w:r>
+          </w:p>
+          <w:p>
+            <w:r>
+              <w:tab/>
+            </w:r>
+            <w:r>
+              <w:tab/>
+              <w:t>'t'=&gt;'ţ|ť|ŧ',</w:t>
+            </w:r>
+          </w:p>
+          <w:p>
+            <w:r>
+              <w:tab/>
+            </w:r>
+            <w:r>
+              <w:tab/>
+              <w:t>'T'=&gt;'Ţ|Ť|Ŧ',</w:t>
+            </w:r>
+          </w:p>
+          <w:p>
+            <w:r>
+              <w:tab/>
+            </w:r>
+            <w:r>
+              <w:tab/>
+              <w:t>'w'=&gt;'ŵ',</w:t>
+            </w:r>
+          </w:p>
+          <w:p>
+            <w:r>
+              <w:tab/>
+            </w:r>
+            <w:r>
+              <w:tab/>
+              <w:t>'W'=&gt;'Ŵ',</w:t>
+            </w:r>
+          </w:p>
+          <w:p>
+            <w:r>
+              <w:tab/>
+            </w:r>
+            <w:r>
+              <w:tab/>
+              <w:t>'y'=&gt;'ý|ỳ|ỷ|ỹ|ỵ|ÿ|ŷ',</w:t>
+            </w:r>
+          </w:p>
+          <w:p>
+            <w:r>
+              <w:tab/>
+            </w:r>
+            <w:r>
+              <w:tab/>
+              <w:t>'Y'=&gt;'Ý|Ỳ|Ỷ|Ỹ|Ỵ|Ÿ|Ŷ',</w:t>
+            </w:r>
+          </w:p>
+          <w:p>
+            <w:r>
+              <w:tab/>
+            </w:r>
+            <w:r>
+              <w:tab/>
+              <w:t>'z'=&gt;'ź|ż|ž',</w:t>
+            </w:r>
+          </w:p>
+          <w:p>
+            <w:r>
+              <w:tab/>
+            </w:r>
+            <w:r>
+              <w:tab/>
+              <w:t>'Z'=&gt;'Ź|Ż|Ž'</w:t>
+            </w:r>
+          </w:p>
+          <w:p>
+            <w:r>
+              <w:tab/>
+              <w:t>);</w:t>
+            </w:r>
+          </w:p>
+          <w:p>
+            <w:r>
+              <w:tab/>
+              <w:t>foreach($unicode as $khongdau=&gt;$codau) {</w:t>
+            </w:r>
+          </w:p>
+          <w:p>
+            <w:r>
+              <w:tab/>
+            </w:r>
+            <w:r>
+              <w:tab/>
+              <w:t>$arr=explode("|",$codau);</w:t>
+            </w:r>
+          </w:p>
+          <w:p>
+            <w:r>
+              <w:tab/>
+            </w:r>
+            <w:r>
+              <w:tab/>
+              <w:t>$str = str_replace($arr,$khongdau,$str);</w:t>
+            </w:r>
+          </w:p>
+          <w:p>
+            <w:r>
+              <w:tab/>
+              <w:t>}</w:t>
+            </w:r>
+          </w:p>
+          <w:p>
+            <w:r>
+              <w:tab/>
+              <w:t>return $str;</w:t>
+            </w:r>
+          </w:p>
+          <w:p>
+            <w:r>
+              <w:t>}</w:t>
+            </w:r>
+          </w:p>
+          <w:p/>
+          <w:p/>
+          <w:p>
+            <w:r>
+              <w:t>?&gt;</w:t>
+            </w:r>
+            <w:bookmarkStart w:id="0" w:name="_GoBack"/>
+            <w:bookmarkEnd w:id="0"/>
+          </w:p>
+        </w:tc>
+      </w:tr>
+    </w:tbl>
+    <w:p/>
+    <w:p>
+      <w:r>
+        <w:t>Cấu hình lại trong composer.json</w:t>
+      </w:r>
+    </w:p>
+    <w:tbl>
+      <w:tblPr>
+        <w:tblStyle w:val="TableGrid"/>
+        <w:tblW w:w="0" w:type="auto"/>
+        <w:tblLook w:val="04A0" w:firstRow="1" w:lastRow="0" w:firstColumn="1" w:lastColumn="0" w:noHBand="0" w:noVBand="1"/>
+      </w:tblPr>
+      <w:tblGrid>
+        <w:gridCol w:w="9350"/>
+      </w:tblGrid>
+      <w:tr>
+        <w:tc>
+          <w:tcPr>
+            <w:tcW w:w="9350" w:type="dxa"/>
+          </w:tcPr>
+          <w:p>
+            <w:r>
+              <w:t>"files": [</w:t>
+            </w:r>
+          </w:p>
+          <w:p>
+            <w:r>
+              <w:t xml:space="preserve">            "app/Function/function.php"</w:t>
+            </w:r>
+          </w:p>
+          <w:p>
+            <w:r>
+              <w:t xml:space="preserve">        ]</w:t>
+            </w:r>
+          </w:p>
+        </w:tc>
+      </w:tr>
+    </w:tbl>
+    <w:p/>
+    <w:p>
+      <w:r>
+        <w:t>Nhập lệnh sau vào cmd</w:t>
+      </w:r>
+    </w:p>
+    <w:tbl>
+      <w:tblPr>
+        <w:tblStyle w:val="TableGrid"/>
+        <w:tblW w:w="0" w:type="auto"/>
+        <w:tblLook w:val="04A0" w:firstRow="1" w:lastRow="0" w:firstColumn="1" w:lastColumn="0" w:noHBand="0" w:noVBand="1"/>
+      </w:tblPr>
+      <w:tblGrid>
+        <w:gridCol w:w="9350"/>
+      </w:tblGrid>
+      <w:tr>
+        <w:tc>
+          <w:tcPr>
+            <w:tcW w:w="9350" w:type="dxa"/>
+          </w:tcPr>
+          <w:p>
+            <w:r>
+              <w:t>php composer.phar dump-autoload</w:t>
+            </w:r>
+          </w:p>
+        </w:tc>
+      </w:tr>
+    </w:tbl>
     <w:p/>
     <w:sectPr>
       <w:pgSz w:w="12240" w:h="15840"/>

</xml_diff>

<commit_message>
Thêm sản phẩm và hiển thị ra giỏ hàng
</commit_message>
<xml_diff>
--- a/HD.docx
+++ b/HD.docx
@@ -1284,7 +1284,6 @@
             <w:tcW w:w="9350" w:type="dxa"/>
           </w:tcPr>
           <w:p>
-            <w:bookmarkStart w:id="0" w:name="_GoBack"/>
             <w:r>
               <w:t>MAIL_DRIVER=smtp</w:t>
             </w:r>
@@ -1313,7 +1312,6 @@
             <w:r>
               <w:t>MAIL_PASSWORD=trinhcongdanh2</w:t>
             </w:r>
-            <w:bookmarkEnd w:id="0"/>
           </w:p>
         </w:tc>
       </w:tr>
@@ -1331,6 +1329,19 @@
           <w:b/>
         </w:rPr>
       </w:pPr>
+      <w:r>
+        <w:rPr>
+          <w:b/>
+        </w:rPr>
+        <w:t>Tích hợp giỏ hàng</w:t>
+      </w:r>
+    </w:p>
+    <w:p>
+      <w:bookmarkStart w:id="0" w:name="_GoBack"/>
+      <w:r>
+        <w:t>https://github.com/Crinsane/LaravelShoppingcart</w:t>
+      </w:r>
+      <w:bookmarkEnd w:id="0"/>
     </w:p>
     <w:sectPr>
       <w:pgSz w:w="12240" w:h="15840"/>

</xml_diff>